<commit_message>
Auto-committed on 2021/12/21 週二
Former-commit-id: 01c0f3f0c62848dc90cff5f5f5820e2f61442bd1
</commit_message>
<xml_diff>
--- a/Program/Other/URS會議審查紀錄/PJ201800012_會議記錄_20211029上午v01.0.docx
+++ b/Program/Other/URS會議審查紀錄/PJ201800012_會議記錄_20211029上午v01.0.docx
@@ -462,7 +462,6 @@
               </w:rPr>
               <w:t>/</w:t>
             </w:r>
-            <w:proofErr w:type="gramStart"/>
             <w:r>
               <w:rPr>
                 <w:rFonts w:ascii="標楷體" w:hAnsi="標楷體" w:cs="Arial" w:hint="eastAsia"/>
@@ -515,7 +514,6 @@
               </w:rPr>
               <w:t>0</w:t>
             </w:r>
-            <w:proofErr w:type="gramEnd"/>
             <w:r>
               <w:rPr>
                 <w:rFonts w:ascii="標楷體" w:hAnsi="標楷體" w:hint="eastAsia"/>
@@ -592,7 +590,6 @@
                 <w:rFonts w:ascii="標楷體" w:hAnsi="標楷體"/>
               </w:rPr>
             </w:pPr>
-            <w:proofErr w:type="spellStart"/>
             <w:r>
               <w:rPr>
                 <w:rFonts w:ascii="標楷體" w:hAnsi="標楷體" w:cs="Helvetica" w:hint="eastAsia"/>
@@ -622,7 +619,6 @@
               </w:rPr>
               <w:t>bex</w:t>
             </w:r>
-            <w:proofErr w:type="spellEnd"/>
             <w:r>
               <w:rPr>
                 <w:rFonts w:ascii="標楷體" w:hAnsi="標楷體" w:cs="Helvetica" w:hint="eastAsia"/>
@@ -1855,14 +1851,12 @@
                 <w:szCs w:val="24"/>
               </w:rPr>
             </w:pPr>
-            <w:proofErr w:type="gramStart"/>
             <w:r>
               <w:rPr>
                 <w:rFonts w:ascii="標楷體" w:hAnsi="標楷體" w:hint="eastAsia"/>
               </w:rPr>
               <w:t>涂宇欣</w:t>
             </w:r>
-            <w:proofErr w:type="gramEnd"/>
           </w:p>
         </w:tc>
         <w:tc>
@@ -1919,16 +1913,8 @@
               <w:rPr>
                 <w:rFonts w:ascii="標楷體" w:hAnsi="標楷體" w:hint="eastAsia"/>
               </w:rPr>
-              <w:t>何書</w:t>
-            </w:r>
-            <w:proofErr w:type="gramStart"/>
-            <w:r>
-              <w:rPr>
-                <w:rFonts w:ascii="標楷體" w:hAnsi="標楷體" w:hint="eastAsia"/>
-              </w:rPr>
-              <w:t>溱</w:t>
-            </w:r>
-            <w:proofErr w:type="gramEnd"/>
+              <w:t>何書溱</w:t>
+            </w:r>
           </w:p>
         </w:tc>
         <w:tc>
@@ -2654,23 +2640,7 @@
                       <w:rFonts w:ascii="標楷體" w:hAnsi="標楷體" w:hint="eastAsia"/>
                       <w:szCs w:val="24"/>
                     </w:rPr>
-                    <w:t>1.補領時寫入待清償違約金，匯款轉帳整批</w:t>
-                  </w:r>
-                  <w:proofErr w:type="gramStart"/>
-                  <w:r>
-                    <w:rPr>
-                      <w:rFonts w:ascii="標楷體" w:hAnsi="標楷體" w:hint="eastAsia"/>
-                      <w:szCs w:val="24"/>
-                    </w:rPr>
-                    <w:t>入帳</w:t>
-                  </w:r>
-                  <w:proofErr w:type="gramEnd"/>
-                  <w:r>
-                    <w:rPr>
-                      <w:rFonts w:ascii="標楷體" w:hAnsi="標楷體" w:hint="eastAsia"/>
-                      <w:szCs w:val="24"/>
-                    </w:rPr>
-                    <w:t>時自動收取</w:t>
+                    <w:t>1.補領時寫入待清償違約金，匯款轉帳整批入帳時自動收取</w:t>
                   </w:r>
                 </w:p>
               </w:tc>
@@ -2699,7 +2669,7 @@
                   <w:pPr>
                     <w:jc w:val="center"/>
                     <w:rPr>
-                      <w:rFonts w:ascii="標楷體" w:hAnsi="標楷體" w:cs="Arial" w:hint="eastAsia"/>
+                      <w:rFonts w:ascii="標楷體" w:hAnsi="標楷體" w:cs="Arial"/>
                       <w:szCs w:val="24"/>
                     </w:rPr>
                   </w:pPr>
@@ -2807,17 +2777,8 @@
                       <w:rFonts w:ascii="標楷體" w:hAnsi="標楷體" w:hint="eastAsia"/>
                       <w:szCs w:val="24"/>
                     </w:rPr>
-                    <w:t>領取清償證明自動連LC009報表</w:t>
+                    <w:t>領取清償證明自動連LC009報表及製檔</w:t>
                   </w:r>
-                  <w:proofErr w:type="gramStart"/>
-                  <w:r>
-                    <w:rPr>
-                      <w:rFonts w:ascii="標楷體" w:hAnsi="標楷體" w:hint="eastAsia"/>
-                      <w:szCs w:val="24"/>
-                    </w:rPr>
-                    <w:t>及製檔</w:t>
-                  </w:r>
-                  <w:proofErr w:type="gramEnd"/>
                 </w:p>
               </w:tc>
               <w:tc>
@@ -2845,7 +2806,7 @@
                   <w:pPr>
                     <w:jc w:val="center"/>
                     <w:rPr>
-                      <w:rFonts w:ascii="標楷體" w:hAnsi="標楷體" w:cs="Arial" w:hint="eastAsia"/>
+                      <w:rFonts w:ascii="標楷體" w:hAnsi="標楷體" w:cs="Arial"/>
                       <w:szCs w:val="24"/>
                     </w:rPr>
                   </w:pPr>
@@ -2970,23 +2931,7 @@
                       <w:rFonts w:ascii="標楷體" w:hAnsi="標楷體" w:hint="eastAsia"/>
                       <w:szCs w:val="24"/>
                     </w:rPr>
-                    <w:t>L2418縣市地政</w:t>
-                  </w:r>
-                  <w:proofErr w:type="gramStart"/>
-                  <w:r>
-                    <w:rPr>
-                      <w:rFonts w:ascii="標楷體" w:hAnsi="標楷體" w:hint="eastAsia"/>
-                      <w:szCs w:val="24"/>
-                    </w:rPr>
-                    <w:t>收件字改下</w:t>
-                  </w:r>
-                  <w:proofErr w:type="gramEnd"/>
-                  <w:r>
-                    <w:rPr>
-                      <w:rFonts w:ascii="標楷體" w:hAnsi="標楷體" w:hint="eastAsia"/>
-                      <w:szCs w:val="24"/>
-                    </w:rPr>
-                    <w:t>拉選單</w:t>
+                    <w:t>L2418縣市地政收件字改下拉選單</w:t>
                   </w:r>
                 </w:p>
               </w:tc>
@@ -3166,7 +3111,7 @@
                   <w:pPr>
                     <w:jc w:val="center"/>
                     <w:rPr>
-                      <w:rFonts w:ascii="標楷體" w:hAnsi="標楷體" w:cs="Arial" w:hint="eastAsia"/>
+                      <w:rFonts w:ascii="標楷體" w:hAnsi="標楷體" w:cs="Arial"/>
                       <w:szCs w:val="24"/>
                     </w:rPr>
                   </w:pPr>
@@ -3296,7 +3241,7 @@
                   <w:pPr>
                     <w:jc w:val="center"/>
                     <w:rPr>
-                      <w:rFonts w:ascii="標楷體" w:hAnsi="標楷體" w:cs="Arial" w:hint="eastAsia"/>
+                      <w:rFonts w:ascii="標楷體" w:hAnsi="標楷體" w:cs="Arial"/>
                       <w:szCs w:val="24"/>
                     </w:rPr>
                   </w:pPr>
@@ -3831,29 +3776,42 @@
             </w:rPr>
             <w:t>檔名：</w:t>
           </w:r>
-          <w:fldSimple w:instr=" FILENAME ">
-            <w:r>
-              <w:rPr>
-                <w:rFonts w:hint="eastAsia"/>
-                <w:noProof/>
-              </w:rPr>
-              <w:t>PJ201800012_</w:t>
-            </w:r>
-            <w:r>
-              <w:rPr>
-                <w:rFonts w:hint="eastAsia"/>
-                <w:noProof/>
-              </w:rPr>
-              <w:t>會議記錄</w:t>
-            </w:r>
-            <w:r>
-              <w:rPr>
-                <w:rFonts w:hint="eastAsia"/>
-                <w:noProof/>
-              </w:rPr>
-              <w:t>_20211029v01.0 .docx</w:t>
-            </w:r>
-          </w:fldSimple>
+          <w:r>
+            <w:fldChar w:fldCharType="begin"/>
+          </w:r>
+          <w:r>
+            <w:instrText xml:space="preserve"> FILENAME </w:instrText>
+          </w:r>
+          <w:r>
+            <w:fldChar w:fldCharType="separate"/>
+          </w:r>
+          <w:r>
+            <w:rPr>
+              <w:rFonts w:hint="eastAsia"/>
+              <w:noProof/>
+            </w:rPr>
+            <w:t>PJ201800012_</w:t>
+          </w:r>
+          <w:r>
+            <w:rPr>
+              <w:rFonts w:hint="eastAsia"/>
+              <w:noProof/>
+            </w:rPr>
+            <w:t>會議記錄</w:t>
+          </w:r>
+          <w:r>
+            <w:rPr>
+              <w:rFonts w:hint="eastAsia"/>
+              <w:noProof/>
+            </w:rPr>
+            <w:t>_20211029v01.0 .docx</w:t>
+          </w:r>
+          <w:r>
+            <w:rPr>
+              <w:noProof/>
+            </w:rPr>
+            <w:fldChar w:fldCharType="end"/>
+          </w:r>
         </w:p>
       </w:tc>
       <w:tc>
@@ -9913,6 +9871,51 @@
 </file>
 
 <file path=customXml/item2.xml><?xml version="1.0" encoding="utf-8"?>
+<b:Sources xmlns:b="http://schemas.openxmlformats.org/officeDocument/2006/bibliography" xmlns="http://schemas.openxmlformats.org/officeDocument/2006/bibliography" SelectedStyle="\APASixthEditionOfficeOnline.xsl" StyleName="APA" Version="6"/>
+</file>
+
+<file path=customXml/item3.xml><?xml version="1.0" encoding="utf-8"?>
+<p:properties xmlns:p="http://schemas.microsoft.com/office/2006/metadata/properties" xmlns:xsi="http://www.w3.org/2001/XMLSchema-instance" xmlns:pc="http://schemas.microsoft.com/office/infopath/2007/PartnerControls">
+  <documentManagement>
+    <_x4e09__x78bc__x7e2e__x5beb_ xmlns="03e320f9-30ec-4876-8e43-92a253b97984">MTR</_x4e09__x78bc__x7e2e__x5beb_>
+    <_x5be9__x67e5__x72c0__x614b_ xmlns="196c0bc5-9819-4531-ab41-952ff7117f75">審查完成</_x5be9__x67e5__x72c0__x614b_>
+    <_x9810__x5b9a__x4ea4__x4ed8__x65e5__x671f_ xmlns="196c0bc5-9819-4531-ab41-952ff7117f75" xsi:nil="true"/>
+    <_x9001__x5be9__x8005_ xmlns="196c0bc5-9819-4531-ab41-952ff7117f75">
+      <UserInfo>
+        <DisplayName/>
+        <AccountId>1073741823</AccountId>
+        <AccountType/>
+      </UserInfo>
+    </_x9001__x5be9__x8005_>
+    <_x6d41__x7a0b__x9818__x57df_ xmlns="196c0bc5-9819-4531-ab41-952ff7117f75">OPI</_x6d41__x7a0b__x9818__x57df_>
+    <_x6b0a__x8cac__x90e8__x5ba4_ xmlns="03e320f9-30ec-4876-8e43-92a253b97984">資訊規劃部</_x6b0a__x8cac__x90e8__x5ba4_>
+    <_x653e__x7f6e__x4f4d__x7f6e_ xmlns="03e320f9-30ec-4876-8e43-92a253b97984">031</_x653e__x7f6e__x4f4d__x7f6e_>
+    <_x6587__x4ef6__x985e__x578b_ xmlns="196c0bc5-9819-4531-ab41-952ff7117f75">表單</_x6587__x4ef6__x985e__x578b_>
+    <_x6a5f__x5bc6__x7b49__x7d1a_ xmlns="03e320f9-30ec-4876-8e43-92a253b97984">密</_x6a5f__x5bc6__x7b49__x7d1a_>
+    <_x82f1__x6587__x8aaa__x660e_ xmlns="03e320f9-30ec-4876-8e43-92a253b97984">Meeting Revord</_x82f1__x6587__x8aaa__x660e_>
+    <_x64c1__x6709__x8005_ xmlns="03e320f9-30ec-4876-8e43-92a253b97984" xsi:nil="true"/>
+    <_x5be9__x67e5__x4eba_ xmlns="196c0bc5-9819-4531-ab41-952ff7117f75">
+      <UserInfo>
+        <DisplayName/>
+        <AccountId>17</AccountId>
+        <AccountType/>
+      </UserInfo>
+    </_x5be9__x67e5__x4eba_>
+    <_x8ab2__x5225_ xmlns="03e320f9-30ec-4876-8e43-92a253b97984">品質管理課</_x8ab2__x5225_>
+  </documentManagement>
+</p:properties>
+</file>
+
+<file path=customXml/item4.xml><?xml version="1.0" encoding="utf-8"?>
+<?mso-contentType ?>
+<FormTemplates xmlns="http://schemas.microsoft.com/sharepoint/v3/contenttype/forms">
+  <Display>DocumentLibraryForm</Display>
+  <Edit>DocumentLibraryForm</Edit>
+  <New>DocumentLibraryForm</New>
+</FormTemplates>
+</file>
+
+<file path=customXml/item5.xml><?xml version="1.0" encoding="utf-8"?>
 <ct:contentTypeSchema xmlns:ct="http://schemas.microsoft.com/office/2006/metadata/contentType" xmlns:ma="http://schemas.microsoft.com/office/2006/metadata/properties/metaAttributes" ct:_="" ma:_="" ma:contentTypeName="文件" ma:contentTypeID="0x010100A058D25147EB4E4E82B12A4A0A1DC3EE" ma:contentTypeVersion="4" ma:contentTypeDescription="建立新的文件。" ma:contentTypeScope="" ma:versionID="cf13583ee21361a033093e049e0e49ec">
   <xsd:schema xmlns:xsd="http://www.w3.org/2001/XMLSchema" xmlns:xs="http://www.w3.org/2001/XMLSchema" xmlns:p="http://schemas.microsoft.com/office/2006/metadata/properties" xmlns:ns1="196c0bc5-9819-4531-ab41-952ff7117f75" xmlns:ns3="03e320f9-30ec-4876-8e43-92a253b97984" targetNamespace="http://schemas.microsoft.com/office/2006/metadata/properties" ma:root="true" ma:fieldsID="955f52713329e5be2a11efcad3b84238" ns1:_="" ns3:_="">
     <xsd:import namespace="196c0bc5-9819-4531-ab41-952ff7117f75"/>
@@ -10195,51 +10198,6 @@
 </ct:contentTypeSchema>
 </file>
 
-<file path=customXml/item3.xml><?xml version="1.0" encoding="utf-8"?>
-<?mso-contentType ?>
-<FormTemplates xmlns="http://schemas.microsoft.com/sharepoint/v3/contenttype/forms">
-  <Display>DocumentLibraryForm</Display>
-  <Edit>DocumentLibraryForm</Edit>
-  <New>DocumentLibraryForm</New>
-</FormTemplates>
-</file>
-
-<file path=customXml/item4.xml><?xml version="1.0" encoding="utf-8"?>
-<p:properties xmlns:p="http://schemas.microsoft.com/office/2006/metadata/properties" xmlns:xsi="http://www.w3.org/2001/XMLSchema-instance" xmlns:pc="http://schemas.microsoft.com/office/infopath/2007/PartnerControls">
-  <documentManagement>
-    <_x4e09__x78bc__x7e2e__x5beb_ xmlns="03e320f9-30ec-4876-8e43-92a253b97984">MTR</_x4e09__x78bc__x7e2e__x5beb_>
-    <_x5be9__x67e5__x72c0__x614b_ xmlns="196c0bc5-9819-4531-ab41-952ff7117f75">審查完成</_x5be9__x67e5__x72c0__x614b_>
-    <_x9810__x5b9a__x4ea4__x4ed8__x65e5__x671f_ xmlns="196c0bc5-9819-4531-ab41-952ff7117f75" xsi:nil="true"/>
-    <_x9001__x5be9__x8005_ xmlns="196c0bc5-9819-4531-ab41-952ff7117f75">
-      <UserInfo>
-        <DisplayName/>
-        <AccountId>1073741823</AccountId>
-        <AccountType/>
-      </UserInfo>
-    </_x9001__x5be9__x8005_>
-    <_x6d41__x7a0b__x9818__x57df_ xmlns="196c0bc5-9819-4531-ab41-952ff7117f75">OPI</_x6d41__x7a0b__x9818__x57df_>
-    <_x6b0a__x8cac__x90e8__x5ba4_ xmlns="03e320f9-30ec-4876-8e43-92a253b97984">資訊規劃部</_x6b0a__x8cac__x90e8__x5ba4_>
-    <_x653e__x7f6e__x4f4d__x7f6e_ xmlns="03e320f9-30ec-4876-8e43-92a253b97984">031</_x653e__x7f6e__x4f4d__x7f6e_>
-    <_x6587__x4ef6__x985e__x578b_ xmlns="196c0bc5-9819-4531-ab41-952ff7117f75">表單</_x6587__x4ef6__x985e__x578b_>
-    <_x6a5f__x5bc6__x7b49__x7d1a_ xmlns="03e320f9-30ec-4876-8e43-92a253b97984">密</_x6a5f__x5bc6__x7b49__x7d1a_>
-    <_x82f1__x6587__x8aaa__x660e_ xmlns="03e320f9-30ec-4876-8e43-92a253b97984">Meeting Revord</_x82f1__x6587__x8aaa__x660e_>
-    <_x64c1__x6709__x8005_ xmlns="03e320f9-30ec-4876-8e43-92a253b97984" xsi:nil="true"/>
-    <_x5be9__x67e5__x4eba_ xmlns="196c0bc5-9819-4531-ab41-952ff7117f75">
-      <UserInfo>
-        <DisplayName/>
-        <AccountId>17</AccountId>
-        <AccountType/>
-      </UserInfo>
-    </_x5be9__x67e5__x4eba_>
-    <_x8ab2__x5225_ xmlns="03e320f9-30ec-4876-8e43-92a253b97984">品質管理課</_x8ab2__x5225_>
-  </documentManagement>
-</p:properties>
-</file>
-
-<file path=customXml/item5.xml><?xml version="1.0" encoding="utf-8"?>
-<b:Sources xmlns:b="http://schemas.openxmlformats.org/officeDocument/2006/bibliography" xmlns="http://schemas.openxmlformats.org/officeDocument/2006/bibliography" SelectedStyle="\APASixthEditionOfficeOnline.xsl" StyleName="APA" Version="6"/>
-</file>
-
 <file path=customXml/itemProps1.xml><?xml version="1.0" encoding="utf-8"?>
 <ds:datastoreItem xmlns:ds="http://schemas.openxmlformats.org/officeDocument/2006/customXml" ds:itemID="{5DAE697F-03FB-4F86-B4B1-712F4BAD8113}">
   <ds:schemaRefs>
@@ -10249,6 +10207,33 @@
 </file>
 
 <file path=customXml/itemProps2.xml><?xml version="1.0" encoding="utf-8"?>
+<ds:datastoreItem xmlns:ds="http://schemas.openxmlformats.org/officeDocument/2006/customXml" ds:itemID="{69545088-972F-441E-B39A-D3F0D652A677}">
+  <ds:schemaRefs>
+    <ds:schemaRef ds:uri="http://schemas.openxmlformats.org/officeDocument/2006/bibliography"/>
+  </ds:schemaRefs>
+</ds:datastoreItem>
+</file>
+
+<file path=customXml/itemProps3.xml><?xml version="1.0" encoding="utf-8"?>
+<ds:datastoreItem xmlns:ds="http://schemas.openxmlformats.org/officeDocument/2006/customXml" ds:itemID="{A2A4E56F-CFB0-4D1E-A3C0-F2FAC8A1AABA}">
+  <ds:schemaRefs>
+    <ds:schemaRef ds:uri="http://schemas.microsoft.com/office/2006/metadata/properties"/>
+    <ds:schemaRef ds:uri="http://schemas.microsoft.com/office/infopath/2007/PartnerControls"/>
+    <ds:schemaRef ds:uri="03e320f9-30ec-4876-8e43-92a253b97984"/>
+    <ds:schemaRef ds:uri="196c0bc5-9819-4531-ab41-952ff7117f75"/>
+  </ds:schemaRefs>
+</ds:datastoreItem>
+</file>
+
+<file path=customXml/itemProps4.xml><?xml version="1.0" encoding="utf-8"?>
+<ds:datastoreItem xmlns:ds="http://schemas.openxmlformats.org/officeDocument/2006/customXml" ds:itemID="{F2E4E935-B49F-4219-B755-2F5AF1BF70E5}">
+  <ds:schemaRefs>
+    <ds:schemaRef ds:uri="http://schemas.microsoft.com/sharepoint/v3/contenttype/forms"/>
+  </ds:schemaRefs>
+</ds:datastoreItem>
+</file>
+
+<file path=customXml/itemProps5.xml><?xml version="1.0" encoding="utf-8"?>
 <ds:datastoreItem xmlns:ds="http://schemas.openxmlformats.org/officeDocument/2006/customXml" ds:itemID="{3192E122-0748-4CE5-BEB2-E17D8D6239E0}">
   <ds:schemaRefs>
     <ds:schemaRef ds:uri="http://schemas.microsoft.com/office/2006/metadata/contentType"/>
@@ -10265,31 +10250,4 @@
     <ds:schemaRef ds:uri="http://schemas.microsoft.com/internal/obd"/>
   </ds:schemaRefs>
 </ds:datastoreItem>
-</file>
-
-<file path=customXml/itemProps3.xml><?xml version="1.0" encoding="utf-8"?>
-<ds:datastoreItem xmlns:ds="http://schemas.openxmlformats.org/officeDocument/2006/customXml" ds:itemID="{F2E4E935-B49F-4219-B755-2F5AF1BF70E5}">
-  <ds:schemaRefs>
-    <ds:schemaRef ds:uri="http://schemas.microsoft.com/sharepoint/v3/contenttype/forms"/>
-  </ds:schemaRefs>
-</ds:datastoreItem>
-</file>
-
-<file path=customXml/itemProps4.xml><?xml version="1.0" encoding="utf-8"?>
-<ds:datastoreItem xmlns:ds="http://schemas.openxmlformats.org/officeDocument/2006/customXml" ds:itemID="{A2A4E56F-CFB0-4D1E-A3C0-F2FAC8A1AABA}">
-  <ds:schemaRefs>
-    <ds:schemaRef ds:uri="http://schemas.microsoft.com/office/2006/metadata/properties"/>
-    <ds:schemaRef ds:uri="http://schemas.microsoft.com/office/infopath/2007/PartnerControls"/>
-    <ds:schemaRef ds:uri="03e320f9-30ec-4876-8e43-92a253b97984"/>
-    <ds:schemaRef ds:uri="196c0bc5-9819-4531-ab41-952ff7117f75"/>
-  </ds:schemaRefs>
-</ds:datastoreItem>
-</file>
-
-<file path=customXml/itemProps5.xml><?xml version="1.0" encoding="utf-8"?>
-<ds:datastoreItem xmlns:ds="http://schemas.openxmlformats.org/officeDocument/2006/customXml" ds:itemID="{69545088-972F-441E-B39A-D3F0D652A677}">
-  <ds:schemaRefs>
-    <ds:schemaRef ds:uri="http://schemas.openxmlformats.org/officeDocument/2006/bibliography"/>
-  </ds:schemaRefs>
-</ds:datastoreItem>
 </file>
</xml_diff>